<commit_message>
adding to tutorial outline
</commit_message>
<xml_diff>
--- a/docs/Outline_of_Python_Tutorials.docx
+++ b/docs/Outline_of_Python_Tutorials.docx
@@ -542,15 +542,208 @@
     <w:p/>
     <w:p>
       <w:r>
+        <w:br w:type="page"/>
+      </w:r>
+    </w:p>
+    <w:p>
+      <w:r>
+        <w:lastRenderedPageBreak/>
+        <w:t>Python Tutorial #2</w:t>
+      </w:r>
+    </w:p>
+    <w:p/>
+    <w:p>
+      <w:pPr>
+        <w:pStyle w:val="ListParagraph"/>
+        <w:ind w:left="1080"/>
+      </w:pPr>
+      <w:r>
+        <w:t>I. Dictionaries</w:t>
+      </w:r>
+    </w:p>
+    <w:p>
+      <w:pPr>
+        <w:pStyle w:val="ListParagraph"/>
+        <w:ind w:left="1080"/>
+      </w:pPr>
+    </w:p>
+    <w:p>
+      <w:pPr>
+        <w:pStyle w:val="ListParagraph"/>
+        <w:ind w:left="1080"/>
+      </w:pPr>
+      <w:r>
+        <w:t xml:space="preserve">    A. Dictionary Basics</w:t>
+      </w:r>
+    </w:p>
+    <w:p>
+      <w:pPr>
+        <w:pStyle w:val="ListParagraph"/>
+        <w:ind w:left="1080"/>
+      </w:pPr>
+      <w:r>
+        <w:t xml:space="preserve">       </w:t>
+      </w:r>
+      <w:proofErr w:type="spellStart"/>
+      <w:r>
+        <w:t>i</w:t>
+      </w:r>
+      <w:proofErr w:type="spellEnd"/>
+      <w:r>
+        <w:t>. creating dictionaries</w:t>
+      </w:r>
+    </w:p>
+    <w:p>
+      <w:pPr>
+        <w:pStyle w:val="ListParagraph"/>
+        <w:ind w:left="1080"/>
+      </w:pPr>
+      <w:r>
+        <w:t xml:space="preserve">       ii. Accessing values</w:t>
+      </w:r>
+    </w:p>
+    <w:p>
+      <w:pPr>
+        <w:pStyle w:val="ListParagraph"/>
+        <w:ind w:left="1080"/>
+      </w:pPr>
+      <w:r>
+        <w:t xml:space="preserve">       iii. changing values</w:t>
+      </w:r>
+    </w:p>
+    <w:p>
+      <w:pPr>
+        <w:pStyle w:val="ListParagraph"/>
+        <w:ind w:left="1080"/>
+      </w:pPr>
+      <w:r>
+        <w:t xml:space="preserve">       iv. Adding items to a dictionary</w:t>
+      </w:r>
+    </w:p>
+    <w:p>
+      <w:pPr>
+        <w:pStyle w:val="ListParagraph"/>
+        <w:ind w:left="1080"/>
+      </w:pPr>
+      <w:r>
+        <w:t xml:space="preserve">       v. removing items</w:t>
+      </w:r>
+    </w:p>
+    <w:p>
+      <w:pPr>
+        <w:pStyle w:val="ListParagraph"/>
+        <w:ind w:left="1080"/>
+      </w:pPr>
+      <w:r>
+        <w:t xml:space="preserve">       vi. creating lists of keys and values</w:t>
+      </w:r>
+    </w:p>
+    <w:p>
+      <w:pPr>
+        <w:pStyle w:val="ListParagraph"/>
+        <w:ind w:left="1080"/>
+      </w:pPr>
+      <w:r>
+        <w:t xml:space="preserve">       vii. iteration</w:t>
+      </w:r>
+    </w:p>
+    <w:p>
+      <w:pPr>
+        <w:pStyle w:val="ListParagraph"/>
+        <w:ind w:left="1080"/>
+      </w:pPr>
+      <w:r>
+        <w:t xml:space="preserve">       viii. membership with 'in' and 'not in'</w:t>
+      </w:r>
+    </w:p>
+    <w:p>
+      <w:pPr>
+        <w:pStyle w:val="ListParagraph"/>
+        <w:ind w:left="1080"/>
+      </w:pPr>
+      <w:r>
+        <w:t xml:space="preserve">       ix. copying dictionaries</w:t>
+      </w:r>
+    </w:p>
+    <w:p>
+      <w:pPr>
+        <w:pStyle w:val="ListParagraph"/>
+        <w:ind w:left="1080"/>
+      </w:pPr>
+      <w:r>
+        <w:t xml:space="preserve">       x. merging dictionaries</w:t>
+      </w:r>
+    </w:p>
+    <w:p>
+      <w:pPr>
+        <w:pStyle w:val="ListParagraph"/>
+        <w:ind w:left="1080"/>
+      </w:pPr>
+      <w:r>
+        <w:t xml:space="preserve">        </w:t>
+      </w:r>
+    </w:p>
+    <w:p>
+      <w:pPr>
+        <w:pStyle w:val="ListParagraph"/>
+        <w:ind w:left="1080"/>
+      </w:pPr>
+      <w:r>
+        <w:t xml:space="preserve">    B. Dictionary with lists as Values</w:t>
+      </w:r>
+    </w:p>
+    <w:p>
+      <w:pPr>
+        <w:pStyle w:val="ListParagraph"/>
+        <w:ind w:left="1080"/>
+      </w:pPr>
+    </w:p>
+    <w:p>
+      <w:pPr>
+        <w:pStyle w:val="ListParagraph"/>
+        <w:ind w:left="1080"/>
+      </w:pPr>
+      <w:r>
+        <w:t xml:space="preserve">    C. Nested Dictionaries</w:t>
+      </w:r>
+    </w:p>
+    <w:p>
+      <w:pPr>
+        <w:pStyle w:val="ListParagraph"/>
+        <w:ind w:left="1080"/>
+      </w:pPr>
+      <w:r>
+        <w:t xml:space="preserve">     </w:t>
+      </w:r>
+    </w:p>
+    <w:p>
+      <w:pPr>
+        <w:pStyle w:val="ListParagraph"/>
+        <w:ind w:left="1080"/>
+      </w:pPr>
+      <w:r>
+        <w:t>II. Tuples</w:t>
+      </w:r>
+    </w:p>
+    <w:p>
+      <w:pPr>
+        <w:pStyle w:val="ListParagraph"/>
+        <w:ind w:left="1080"/>
+      </w:pPr>
+    </w:p>
+    <w:p>
+      <w:pPr>
+        <w:pStyle w:val="ListParagraph"/>
+        <w:ind w:left="1080"/>
+      </w:pPr>
+      <w:r>
+        <w:t>III. Pickle</w:t>
+      </w:r>
+      <w:r>
         <w:br/>
       </w:r>
     </w:p>
-    <w:p>
-      <w:pPr>
-        <w:pStyle w:val="ListParagraph"/>
-        <w:ind w:left="2160"/>
-      </w:pPr>
-    </w:p>
+    <w:p/>
     <w:sectPr>
       <w:pgSz w:w="12240" w:h="15840"/>
       <w:pgMar w:top="720" w:right="720" w:bottom="720" w:left="720" w:header="720" w:footer="720" w:gutter="0"/>
@@ -564,6 +757,119 @@
 <file path=word/numbering.xml><?xml version="1.0" encoding="utf-8"?>
 <w:numbering xmlns:wpc="http://schemas.microsoft.com/office/word/2010/wordprocessingCanvas" xmlns:cx="http://schemas.microsoft.com/office/drawing/2014/chartex" xmlns:cx1="http://schemas.microsoft.com/office/drawing/2015/9/8/chartex" xmlns:cx2="http://schemas.microsoft.com/office/drawing/2015/10/21/chartex" xmlns:cx3="http://schemas.microsoft.com/office/drawing/2016/5/9/chartex" xmlns:cx4="http://schemas.microsoft.com/office/drawing/2016/5/10/chartex" xmlns:cx5="http://schemas.microsoft.com/office/drawing/2016/5/11/chartex" xmlns:cx6="http://schemas.microsoft.com/office/drawing/2016/5/12/chartex" xmlns:cx7="http://schemas.microsoft.com/office/drawing/2016/5/13/chartex" xmlns:cx8="http://schemas.microsoft.com/office/drawing/2016/5/14/chartex" xmlns:mc="http://schemas.openxmlformats.org/markup-compatibility/2006" xmlns:aink="http://schemas.microsoft.com/office/drawing/2016/ink" xmlns:am3d="http://schemas.microsoft.com/office/drawing/2017/model3d" xmlns:o="urn:schemas-microsoft-com:office:office" xmlns:r="http://schemas.openxmlformats.org/officeDocument/2006/relationships" xmlns:m="http://schemas.openxmlformats.org/officeDocument/2006/math" xmlns:v="urn:schemas-microsoft-com:vml" xmlns:wp14="http://schemas.microsoft.com/office/word/2010/wordprocessingDrawing" xmlns:wp="http://schemas.openxmlformats.org/drawingml/2006/wordprocessingDrawing" xmlns:w10="urn:schemas-microsoft-com:office:word" xmlns:w="http://schemas.openxmlformats.org/wordprocessingml/2006/main" xmlns:w14="http://schemas.microsoft.com/office/word/2010/wordml" xmlns:w15="http://schemas.microsoft.com/office/word/2012/wordml" xmlns:w16cex="http://schemas.microsoft.com/office/word/2018/wordml/cex" xmlns:w16cid="http://schemas.microsoft.com/office/word/2016/wordml/cid" xmlns:w16="http://schemas.microsoft.com/office/word/2018/wordml" xmlns:w16se="http://schemas.microsoft.com/office/word/2015/wordml/symex" xmlns:wpg="http://schemas.microsoft.com/office/word/2010/wordprocessingGroup" xmlns:wpi="http://schemas.microsoft.com/office/word/2010/wordprocessingInk" xmlns:wne="http://schemas.microsoft.com/office/word/2006/wordml" xmlns:wps="http://schemas.microsoft.com/office/word/2010/wordprocessingShape" mc:Ignorable="w14 w15 w16se w16cid w16 w16cex wp14">
   <w:abstractNum w:abstractNumId="0" w15:restartNumberingAfterBreak="0">
+    <w:nsid w:val="1F594B31"/>
+    <w:multiLevelType w:val="hybridMultilevel"/>
+    <w:tmpl w:val="B2DC3792"/>
+    <w:lvl w:ilvl="0" w:tplc="04090001">
+      <w:start w:val="1"/>
+      <w:numFmt w:val="bullet"/>
+      <w:lvlText w:val=""/>
+      <w:lvlJc w:val="left"/>
+      <w:pPr>
+        <w:ind w:left="1800" w:hanging="360"/>
+      </w:pPr>
+      <w:rPr>
+        <w:rFonts w:ascii="Symbol" w:hAnsi="Symbol" w:hint="default"/>
+      </w:rPr>
+    </w:lvl>
+    <w:lvl w:ilvl="1" w:tplc="04090003" w:tentative="1">
+      <w:start w:val="1"/>
+      <w:numFmt w:val="bullet"/>
+      <w:lvlText w:val="o"/>
+      <w:lvlJc w:val="left"/>
+      <w:pPr>
+        <w:ind w:left="2520" w:hanging="360"/>
+      </w:pPr>
+      <w:rPr>
+        <w:rFonts w:ascii="Courier New" w:hAnsi="Courier New" w:hint="default"/>
+      </w:rPr>
+    </w:lvl>
+    <w:lvl w:ilvl="2" w:tplc="04090005" w:tentative="1">
+      <w:start w:val="1"/>
+      <w:numFmt w:val="bullet"/>
+      <w:lvlText w:val=""/>
+      <w:lvlJc w:val="left"/>
+      <w:pPr>
+        <w:ind w:left="3240" w:hanging="360"/>
+      </w:pPr>
+      <w:rPr>
+        <w:rFonts w:ascii="Wingdings" w:hAnsi="Wingdings" w:hint="default"/>
+      </w:rPr>
+    </w:lvl>
+    <w:lvl w:ilvl="3" w:tplc="04090001" w:tentative="1">
+      <w:start w:val="1"/>
+      <w:numFmt w:val="bullet"/>
+      <w:lvlText w:val=""/>
+      <w:lvlJc w:val="left"/>
+      <w:pPr>
+        <w:ind w:left="3960" w:hanging="360"/>
+      </w:pPr>
+      <w:rPr>
+        <w:rFonts w:ascii="Symbol" w:hAnsi="Symbol" w:hint="default"/>
+      </w:rPr>
+    </w:lvl>
+    <w:lvl w:ilvl="4" w:tplc="04090003" w:tentative="1">
+      <w:start w:val="1"/>
+      <w:numFmt w:val="bullet"/>
+      <w:lvlText w:val="o"/>
+      <w:lvlJc w:val="left"/>
+      <w:pPr>
+        <w:ind w:left="4680" w:hanging="360"/>
+      </w:pPr>
+      <w:rPr>
+        <w:rFonts w:ascii="Courier New" w:hAnsi="Courier New" w:hint="default"/>
+      </w:rPr>
+    </w:lvl>
+    <w:lvl w:ilvl="5" w:tplc="04090005" w:tentative="1">
+      <w:start w:val="1"/>
+      <w:numFmt w:val="bullet"/>
+      <w:lvlText w:val=""/>
+      <w:lvlJc w:val="left"/>
+      <w:pPr>
+        <w:ind w:left="5400" w:hanging="360"/>
+      </w:pPr>
+      <w:rPr>
+        <w:rFonts w:ascii="Wingdings" w:hAnsi="Wingdings" w:hint="default"/>
+      </w:rPr>
+    </w:lvl>
+    <w:lvl w:ilvl="6" w:tplc="04090001" w:tentative="1">
+      <w:start w:val="1"/>
+      <w:numFmt w:val="bullet"/>
+      <w:lvlText w:val=""/>
+      <w:lvlJc w:val="left"/>
+      <w:pPr>
+        <w:ind w:left="6120" w:hanging="360"/>
+      </w:pPr>
+      <w:rPr>
+        <w:rFonts w:ascii="Symbol" w:hAnsi="Symbol" w:hint="default"/>
+      </w:rPr>
+    </w:lvl>
+    <w:lvl w:ilvl="7" w:tplc="04090003" w:tentative="1">
+      <w:start w:val="1"/>
+      <w:numFmt w:val="bullet"/>
+      <w:lvlText w:val="o"/>
+      <w:lvlJc w:val="left"/>
+      <w:pPr>
+        <w:ind w:left="6840" w:hanging="360"/>
+      </w:pPr>
+      <w:rPr>
+        <w:rFonts w:ascii="Courier New" w:hAnsi="Courier New" w:hint="default"/>
+      </w:rPr>
+    </w:lvl>
+    <w:lvl w:ilvl="8" w:tplc="04090005" w:tentative="1">
+      <w:start w:val="1"/>
+      <w:numFmt w:val="bullet"/>
+      <w:lvlText w:val=""/>
+      <w:lvlJc w:val="left"/>
+      <w:pPr>
+        <w:ind w:left="7560" w:hanging="360"/>
+      </w:pPr>
+      <w:rPr>
+        <w:rFonts w:ascii="Wingdings" w:hAnsi="Wingdings" w:hint="default"/>
+      </w:rPr>
+    </w:lvl>
+  </w:abstractNum>
+  <w:abstractNum w:abstractNumId="1" w15:restartNumberingAfterBreak="0">
     <w:nsid w:val="1F7F7992"/>
     <w:multiLevelType w:val="hybridMultilevel"/>
     <w:tmpl w:val="167E4B4E"/>
@@ -652,7 +958,7 @@
       </w:pPr>
     </w:lvl>
   </w:abstractNum>
-  <w:abstractNum w:abstractNumId="1" w15:restartNumberingAfterBreak="0">
+  <w:abstractNum w:abstractNumId="2" w15:restartNumberingAfterBreak="0">
     <w:nsid w:val="298935A5"/>
     <w:multiLevelType w:val="hybridMultilevel"/>
     <w:tmpl w:val="6BE002E2"/>
@@ -741,7 +1047,120 @@
       </w:pPr>
     </w:lvl>
   </w:abstractNum>
-  <w:abstractNum w:abstractNumId="2" w15:restartNumberingAfterBreak="0">
+  <w:abstractNum w:abstractNumId="3" w15:restartNumberingAfterBreak="0">
+    <w:nsid w:val="4C3E2954"/>
+    <w:multiLevelType w:val="hybridMultilevel"/>
+    <w:tmpl w:val="88EE7FAE"/>
+    <w:lvl w:ilvl="0" w:tplc="04090001">
+      <w:start w:val="1"/>
+      <w:numFmt w:val="bullet"/>
+      <w:lvlText w:val=""/>
+      <w:lvlJc w:val="left"/>
+      <w:pPr>
+        <w:ind w:left="2160" w:hanging="360"/>
+      </w:pPr>
+      <w:rPr>
+        <w:rFonts w:ascii="Symbol" w:hAnsi="Symbol" w:hint="default"/>
+      </w:rPr>
+    </w:lvl>
+    <w:lvl w:ilvl="1" w:tplc="04090003" w:tentative="1">
+      <w:start w:val="1"/>
+      <w:numFmt w:val="bullet"/>
+      <w:lvlText w:val="o"/>
+      <w:lvlJc w:val="left"/>
+      <w:pPr>
+        <w:ind w:left="2880" w:hanging="360"/>
+      </w:pPr>
+      <w:rPr>
+        <w:rFonts w:ascii="Courier New" w:hAnsi="Courier New" w:hint="default"/>
+      </w:rPr>
+    </w:lvl>
+    <w:lvl w:ilvl="2" w:tplc="04090005" w:tentative="1">
+      <w:start w:val="1"/>
+      <w:numFmt w:val="bullet"/>
+      <w:lvlText w:val=""/>
+      <w:lvlJc w:val="left"/>
+      <w:pPr>
+        <w:ind w:left="3600" w:hanging="360"/>
+      </w:pPr>
+      <w:rPr>
+        <w:rFonts w:ascii="Wingdings" w:hAnsi="Wingdings" w:hint="default"/>
+      </w:rPr>
+    </w:lvl>
+    <w:lvl w:ilvl="3" w:tplc="04090001" w:tentative="1">
+      <w:start w:val="1"/>
+      <w:numFmt w:val="bullet"/>
+      <w:lvlText w:val=""/>
+      <w:lvlJc w:val="left"/>
+      <w:pPr>
+        <w:ind w:left="4320" w:hanging="360"/>
+      </w:pPr>
+      <w:rPr>
+        <w:rFonts w:ascii="Symbol" w:hAnsi="Symbol" w:hint="default"/>
+      </w:rPr>
+    </w:lvl>
+    <w:lvl w:ilvl="4" w:tplc="04090003" w:tentative="1">
+      <w:start w:val="1"/>
+      <w:numFmt w:val="bullet"/>
+      <w:lvlText w:val="o"/>
+      <w:lvlJc w:val="left"/>
+      <w:pPr>
+        <w:ind w:left="5040" w:hanging="360"/>
+      </w:pPr>
+      <w:rPr>
+        <w:rFonts w:ascii="Courier New" w:hAnsi="Courier New" w:hint="default"/>
+      </w:rPr>
+    </w:lvl>
+    <w:lvl w:ilvl="5" w:tplc="04090005" w:tentative="1">
+      <w:start w:val="1"/>
+      <w:numFmt w:val="bullet"/>
+      <w:lvlText w:val=""/>
+      <w:lvlJc w:val="left"/>
+      <w:pPr>
+        <w:ind w:left="5760" w:hanging="360"/>
+      </w:pPr>
+      <w:rPr>
+        <w:rFonts w:ascii="Wingdings" w:hAnsi="Wingdings" w:hint="default"/>
+      </w:rPr>
+    </w:lvl>
+    <w:lvl w:ilvl="6" w:tplc="04090001" w:tentative="1">
+      <w:start w:val="1"/>
+      <w:numFmt w:val="bullet"/>
+      <w:lvlText w:val=""/>
+      <w:lvlJc w:val="left"/>
+      <w:pPr>
+        <w:ind w:left="6480" w:hanging="360"/>
+      </w:pPr>
+      <w:rPr>
+        <w:rFonts w:ascii="Symbol" w:hAnsi="Symbol" w:hint="default"/>
+      </w:rPr>
+    </w:lvl>
+    <w:lvl w:ilvl="7" w:tplc="04090003" w:tentative="1">
+      <w:start w:val="1"/>
+      <w:numFmt w:val="bullet"/>
+      <w:lvlText w:val="o"/>
+      <w:lvlJc w:val="left"/>
+      <w:pPr>
+        <w:ind w:left="7200" w:hanging="360"/>
+      </w:pPr>
+      <w:rPr>
+        <w:rFonts w:ascii="Courier New" w:hAnsi="Courier New" w:hint="default"/>
+      </w:rPr>
+    </w:lvl>
+    <w:lvl w:ilvl="8" w:tplc="04090005" w:tentative="1">
+      <w:start w:val="1"/>
+      <w:numFmt w:val="bullet"/>
+      <w:lvlText w:val=""/>
+      <w:lvlJc w:val="left"/>
+      <w:pPr>
+        <w:ind w:left="7920" w:hanging="360"/>
+      </w:pPr>
+      <w:rPr>
+        <w:rFonts w:ascii="Wingdings" w:hAnsi="Wingdings" w:hint="default"/>
+      </w:rPr>
+    </w:lvl>
+  </w:abstractNum>
+  <w:abstractNum w:abstractNumId="4" w15:restartNumberingAfterBreak="0">
     <w:nsid w:val="6B0B4746"/>
     <w:multiLevelType w:val="hybridMultilevel"/>
     <w:tmpl w:val="E28A7D3A"/>
@@ -833,14 +1252,115 @@
       </w:pPr>
     </w:lvl>
   </w:abstractNum>
+  <w:abstractNum w:abstractNumId="5" w15:restartNumberingAfterBreak="0">
+    <w:nsid w:val="74D97092"/>
+    <w:multiLevelType w:val="hybridMultilevel"/>
+    <w:tmpl w:val="1A6CFAE0"/>
+    <w:lvl w:ilvl="0" w:tplc="15D04EBA">
+      <w:start w:val="1"/>
+      <w:numFmt w:val="upperRoman"/>
+      <w:lvlText w:val="%1."/>
+      <w:lvlJc w:val="left"/>
+      <w:pPr>
+        <w:ind w:left="1080" w:hanging="720"/>
+      </w:pPr>
+      <w:rPr>
+        <w:rFonts w:hint="default"/>
+      </w:rPr>
+    </w:lvl>
+    <w:lvl w:ilvl="1" w:tplc="04090001">
+      <w:start w:val="1"/>
+      <w:numFmt w:val="bullet"/>
+      <w:lvlText w:val=""/>
+      <w:lvlJc w:val="left"/>
+      <w:pPr>
+        <w:ind w:left="1440" w:hanging="360"/>
+      </w:pPr>
+      <w:rPr>
+        <w:rFonts w:ascii="Symbol" w:hAnsi="Symbol" w:hint="default"/>
+      </w:rPr>
+    </w:lvl>
+    <w:lvl w:ilvl="2" w:tplc="0409001B">
+      <w:start w:val="1"/>
+      <w:numFmt w:val="lowerRoman"/>
+      <w:lvlText w:val="%3."/>
+      <w:lvlJc w:val="right"/>
+      <w:pPr>
+        <w:ind w:left="2160" w:hanging="180"/>
+      </w:pPr>
+    </w:lvl>
+    <w:lvl w:ilvl="3" w:tplc="0409000F" w:tentative="1">
+      <w:start w:val="1"/>
+      <w:numFmt w:val="decimal"/>
+      <w:lvlText w:val="%4."/>
+      <w:lvlJc w:val="left"/>
+      <w:pPr>
+        <w:ind w:left="2880" w:hanging="360"/>
+      </w:pPr>
+    </w:lvl>
+    <w:lvl w:ilvl="4" w:tplc="04090019" w:tentative="1">
+      <w:start w:val="1"/>
+      <w:numFmt w:val="lowerLetter"/>
+      <w:lvlText w:val="%5."/>
+      <w:lvlJc w:val="left"/>
+      <w:pPr>
+        <w:ind w:left="3600" w:hanging="360"/>
+      </w:pPr>
+    </w:lvl>
+    <w:lvl w:ilvl="5" w:tplc="0409001B" w:tentative="1">
+      <w:start w:val="1"/>
+      <w:numFmt w:val="lowerRoman"/>
+      <w:lvlText w:val="%6."/>
+      <w:lvlJc w:val="right"/>
+      <w:pPr>
+        <w:ind w:left="4320" w:hanging="180"/>
+      </w:pPr>
+    </w:lvl>
+    <w:lvl w:ilvl="6" w:tplc="0409000F" w:tentative="1">
+      <w:start w:val="1"/>
+      <w:numFmt w:val="decimal"/>
+      <w:lvlText w:val="%7."/>
+      <w:lvlJc w:val="left"/>
+      <w:pPr>
+        <w:ind w:left="5040" w:hanging="360"/>
+      </w:pPr>
+    </w:lvl>
+    <w:lvl w:ilvl="7" w:tplc="04090019" w:tentative="1">
+      <w:start w:val="1"/>
+      <w:numFmt w:val="lowerLetter"/>
+      <w:lvlText w:val="%8."/>
+      <w:lvlJc w:val="left"/>
+      <w:pPr>
+        <w:ind w:left="5760" w:hanging="360"/>
+      </w:pPr>
+    </w:lvl>
+    <w:lvl w:ilvl="8" w:tplc="0409001B" w:tentative="1">
+      <w:start w:val="1"/>
+      <w:numFmt w:val="lowerRoman"/>
+      <w:lvlText w:val="%9."/>
+      <w:lvlJc w:val="right"/>
+      <w:pPr>
+        <w:ind w:left="6480" w:hanging="180"/>
+      </w:pPr>
+    </w:lvl>
+  </w:abstractNum>
   <w:num w:numId="1">
+    <w:abstractNumId w:val="2"/>
+  </w:num>
+  <w:num w:numId="2">
     <w:abstractNumId w:val="1"/>
   </w:num>
-  <w:num w:numId="2">
+  <w:num w:numId="3">
+    <w:abstractNumId w:val="4"/>
+  </w:num>
+  <w:num w:numId="4">
+    <w:abstractNumId w:val="5"/>
+  </w:num>
+  <w:num w:numId="5">
+    <w:abstractNumId w:val="3"/>
+  </w:num>
+  <w:num w:numId="6">
     <w:abstractNumId w:val="0"/>
-  </w:num>
-  <w:num w:numId="3">
-    <w:abstractNumId w:val="2"/>
   </w:num>
 </w:numbering>
 </file>

</xml_diff>